<commit_message>
how to publish image.
</commit_message>
<xml_diff>
--- a/0_Utilities/3_Criando_e_publicando/1_AppNetCoreMvc.docx
+++ b/0_Utilities/3_Criando_e_publicando/1_AppNetCoreMvc.docx
@@ -304,7 +304,7 @@
           <w:numId w:val="27"/>
         </w:numPr>
         <w:rPr>
-          <w:lang w:val="pt-BR"/>
+          <w:lang w:val="pt-BR" w:bidi="pt-BR"/>
         </w:rPr>
       </w:pPr>
       <w:r>
@@ -642,14 +642,6 @@
       <w:pPr>
         <w:ind w:left="720"/>
         <w:rPr>
-          <w:lang w:val="pt-BR" w:bidi="pt-BR"/>
-        </w:rPr>
-      </w:pPr>
-    </w:p>
-    <w:p>
-      <w:pPr>
-        <w:ind w:left="720"/>
-        <w:rPr>
           <w:lang w:val="pt-BR"/>
         </w:rPr>
       </w:pPr>
@@ -812,7 +804,19 @@
         <w:rPr>
           <w:lang w:val="en-US" w:bidi="pt-BR"/>
         </w:rPr>
-        <w:t>dotnet publish --configuration Release –output dist</w:t>
+        <w:t xml:space="preserve">dotnet publish --configuration Release </w:t>
+      </w:r>
+      <w:r>
+        <w:rPr>
+          <w:lang w:val="en-US" w:bidi="pt-BR"/>
+        </w:rPr>
+        <w:t>--</w:t>
+      </w:r>
+      <w:r>
+        <w:rPr>
+          <w:lang w:val="en-US" w:bidi="pt-BR"/>
+        </w:rPr>
+        <w:t>output dist</w:t>
       </w:r>
       <w:r>
         <w:rPr>
@@ -1095,14 +1099,7 @@
         <w:rPr>
           <w:lang w:val="pt-BR"/>
         </w:rPr>
-        <w:t>para aplicação (app.dll</w:t>
-      </w:r>
-      <w:proofErr w:type="gramStart"/>
-      <w:r>
-        <w:rPr>
-          <w:lang w:val="pt-BR"/>
-        </w:rPr>
-        <w:t xml:space="preserve">) </w:t>
+        <w:t xml:space="preserve">para aplicação (app.dll) </w:t>
       </w:r>
       <w:r>
         <w:rPr>
@@ -1110,7 +1107,6 @@
         </w:rPr>
         <w:t>.</w:t>
       </w:r>
-      <w:proofErr w:type="gramEnd"/>
     </w:p>
     <w:p>
       <w:pPr>
@@ -1671,16 +1667,8 @@
         <w:rPr>
           <w:lang w:val="pt-BR" w:bidi="pt-BR"/>
         </w:rPr>
-        <w:t>docker build -t aspnetcoremvc:1.</w:t>
+        <w:t>docker build -t aspnetcoremvc:1.0 .</w:t>
       </w:r>
-      <w:proofErr w:type="gramStart"/>
-      <w:r>
-        <w:rPr>
-          <w:lang w:val="pt-BR" w:bidi="pt-BR"/>
-        </w:rPr>
-        <w:t>0 .</w:t>
-      </w:r>
-      <w:proofErr w:type="gramEnd"/>
     </w:p>
     <w:p>
       <w:pPr>
@@ -1745,21 +1733,7 @@
         <w:rPr>
           <w:lang w:val="pt-BR" w:bidi="pt-BR"/>
         </w:rPr>
-        <w:t>-</w:t>
-      </w:r>
-      <w:proofErr w:type="gramStart"/>
-      <w:r>
-        <w:rPr>
-          <w:lang w:val="pt-BR" w:bidi="pt-BR"/>
-        </w:rPr>
-        <w:t>t</w:t>
-      </w:r>
-      <w:proofErr w:type="gramEnd"/>
-      <w:r>
-        <w:rPr>
-          <w:lang w:val="pt-BR" w:bidi="pt-BR"/>
-        </w:rPr>
-        <w:t xml:space="preserve"> – Parâmetro usado para informar que a imagem pertence ao usuá</w:t>
+        <w:t>-t – Parâmetro usado para informar que a imagem pertence ao usuá</w:t>
       </w:r>
       <w:r>
         <w:rPr>
@@ -1975,21 +1949,7 @@
         <w:rPr>
           <w:lang w:val="pt-BR"/>
         </w:rPr>
-        <w:t xml:space="preserve">a nossa aplicação </w:t>
-      </w:r>
-      <w:proofErr w:type="gramStart"/>
-      <w:r>
-        <w:rPr>
-          <w:lang w:val="pt-BR"/>
-        </w:rPr>
-        <w:t>estará rodando</w:t>
-      </w:r>
-      <w:proofErr w:type="gramEnd"/>
-      <w:r>
-        <w:rPr>
-          <w:lang w:val="pt-BR"/>
-        </w:rPr>
-        <w:t xml:space="preserve"> no container do docker</w:t>
+        <w:t>a nossa aplicação estará rodando no container do docker</w:t>
       </w:r>
       <w:r>
         <w:rPr>
@@ -2054,19 +2014,11 @@
         </w:rPr>
         <w:t>-</w:t>
       </w:r>
-      <w:proofErr w:type="gramStart"/>
       <w:r>
         <w:rPr>
           <w:lang w:val="pt-BR" w:bidi="pt-BR"/>
         </w:rPr>
-        <w:t>p</w:t>
-      </w:r>
-      <w:proofErr w:type="gramEnd"/>
-      <w:r>
-        <w:rPr>
-          <w:lang w:val="pt-BR" w:bidi="pt-BR"/>
-        </w:rPr>
-        <w:t xml:space="preserve"> 3000:80 – mapeia a porta 3000 do host para a porta 80 do contêiner</w:t>
+        <w:t>p 3000:80 – mapeia a porta 3000 do host para a porta 80 do contêiner</w:t>
       </w:r>
       <w:r>
         <w:rPr>
@@ -2170,6 +2122,149 @@
           <w:t>http://localhost:3000/</w:t>
         </w:r>
       </w:hyperlink>
+    </w:p>
+    <w:p>
+      <w:pPr>
+        <w:rPr>
+          <w:szCs w:val="24"/>
+          <w:lang w:val="pt-BR"/>
+        </w:rPr>
+      </w:pPr>
+    </w:p>
+    <w:p>
+      <w:pPr>
+        <w:pStyle w:val="Ttulo1"/>
+        <w:rPr>
+          <w:lang w:val="pt-BR"/>
+        </w:rPr>
+      </w:pPr>
+      <w:r>
+        <w:rPr>
+          <w:lang w:val="pt-BR" w:bidi="pt-BR"/>
+        </w:rPr>
+        <w:t xml:space="preserve">Publicar </w:t>
+      </w:r>
+      <w:r>
+        <w:rPr>
+          <w:lang w:val="pt-BR" w:bidi="pt-BR"/>
+        </w:rPr>
+        <w:t>no DockerHub</w:t>
+      </w:r>
+    </w:p>
+    <w:p>
+      <w:pPr>
+        <w:rPr>
+          <w:lang w:val="pt-BR"/>
+        </w:rPr>
+      </w:pPr>
+    </w:p>
+    <w:p>
+      <w:pPr>
+        <w:pStyle w:val="Commarcadores"/>
+        <w:numPr>
+          <w:ilvl w:val="0"/>
+          <w:numId w:val="41"/>
+        </w:numPr>
+        <w:rPr>
+          <w:lang w:val="pt-BR"/>
+        </w:rPr>
+      </w:pPr>
+      <w:r>
+        <w:rPr>
+          <w:lang w:val="pt-BR" w:bidi="pt-BR"/>
+        </w:rPr>
+        <w:t>Imagem criada e container testados, agora vamos publicar</w:t>
+      </w:r>
+      <w:r>
+        <w:rPr>
+          <w:lang w:val="pt-BR" w:bidi="pt-BR"/>
+        </w:rPr>
+        <w:t>.</w:t>
+      </w:r>
+    </w:p>
+    <w:p>
+      <w:pPr>
+        <w:pStyle w:val="Commarcadores"/>
+        <w:numPr>
+          <w:ilvl w:val="0"/>
+          <w:numId w:val="41"/>
+        </w:numPr>
+        <w:rPr>
+          <w:lang w:val="en-US"/>
+        </w:rPr>
+      </w:pPr>
+      <w:r>
+        <w:rPr>
+          <w:lang w:val="en-US" w:bidi="pt-BR"/>
+        </w:rPr>
+        <w:t xml:space="preserve">docker image tag </w:t>
+      </w:r>
+      <w:proofErr w:type="spellStart"/>
+      <w:r>
+        <w:rPr>
+          <w:color w:val="2B579A" w:themeColor="accent5"/>
+          <w:lang w:val="en-US" w:bidi="pt-BR"/>
+        </w:rPr>
+        <w:t>idimagem</w:t>
+      </w:r>
+      <w:proofErr w:type="spellEnd"/>
+      <w:r>
+        <w:rPr>
+          <w:color w:val="2B579A" w:themeColor="accent5"/>
+          <w:lang w:val="en-US" w:bidi="pt-BR"/>
+        </w:rPr>
+        <w:t xml:space="preserve"> </w:t>
+      </w:r>
+      <w:proofErr w:type="spellStart"/>
+      <w:r>
+        <w:rPr>
+          <w:color w:val="FF0000" w:themeColor="accent2"/>
+          <w:lang w:val="en-US" w:bidi="pt-BR"/>
+        </w:rPr>
+        <w:t>userDockerHub</w:t>
+      </w:r>
+      <w:proofErr w:type="spellEnd"/>
+      <w:r>
+        <w:rPr>
+          <w:color w:val="FF0000" w:themeColor="accent2"/>
+          <w:lang w:val="en-US" w:bidi="pt-BR"/>
+        </w:rPr>
+        <w:t>/tagnovaimagem:1.0</w:t>
+      </w:r>
+    </w:p>
+    <w:p>
+      <w:pPr>
+        <w:pStyle w:val="Commarcadores"/>
+        <w:numPr>
+          <w:ilvl w:val="0"/>
+          <w:numId w:val="41"/>
+        </w:numPr>
+        <w:rPr>
+          <w:lang w:val="pt-BR" w:bidi="pt-BR"/>
+        </w:rPr>
+      </w:pPr>
+      <w:r>
+        <w:rPr>
+          <w:lang w:val="pt-BR" w:bidi="pt-BR"/>
+        </w:rPr>
+        <w:t xml:space="preserve">docker push </w:t>
+      </w:r>
+      <w:proofErr w:type="spellStart"/>
+      <w:r>
+        <w:rPr>
+          <w:color w:val="FF0000" w:themeColor="accent2"/>
+          <w:lang w:val="pt-BR" w:bidi="pt-BR"/>
+        </w:rPr>
+        <w:t>userDockerHub</w:t>
+      </w:r>
+      <w:proofErr w:type="spellEnd"/>
+      <w:r>
+        <w:rPr>
+          <w:color w:val="FF0000" w:themeColor="accent2"/>
+          <w:lang w:val="pt-BR" w:bidi="pt-BR"/>
+        </w:rPr>
+        <w:t>/tagnovaimagem:1.0</w:t>
+      </w:r>
     </w:p>
     <w:p>
       <w:pPr>
@@ -2433,10 +2528,11 @@
   <w:abstractNum w:abstractNumId="9" w15:restartNumberingAfterBreak="0">
     <w:nsid w:val="FFFFFF89"/>
     <w:multiLevelType w:val="singleLevel"/>
-    <w:tmpl w:val="EF9490FE"/>
+    <w:tmpl w:val="BFCEE4BE"/>
     <w:lvl w:ilvl="0">
       <w:start w:val="1"/>
       <w:numFmt w:val="bullet"/>
+      <w:pStyle w:val="Commarcadores"/>
       <w:lvlText w:val=""/>
       <w:lvlJc w:val="left"/>
       <w:pPr>
@@ -3456,6 +3552,92 @@
     </w:lvl>
   </w:abstractNum>
   <w:abstractNum w:abstractNumId="20" w15:restartNumberingAfterBreak="0">
+    <w:nsid w:val="5E7A316C"/>
+    <w:multiLevelType w:val="hybridMultilevel"/>
+    <w:tmpl w:val="501A5042"/>
+    <w:lvl w:ilvl="0" w:tplc="0416000F">
+      <w:start w:val="1"/>
+      <w:numFmt w:val="decimal"/>
+      <w:lvlText w:val="%1."/>
+      <w:lvlJc w:val="left"/>
+      <w:pPr>
+        <w:ind w:left="720" w:hanging="360"/>
+      </w:pPr>
+    </w:lvl>
+    <w:lvl w:ilvl="1" w:tplc="04160019" w:tentative="1">
+      <w:start w:val="1"/>
+      <w:numFmt w:val="lowerLetter"/>
+      <w:lvlText w:val="%2."/>
+      <w:lvlJc w:val="left"/>
+      <w:pPr>
+        <w:ind w:left="1440" w:hanging="360"/>
+      </w:pPr>
+    </w:lvl>
+    <w:lvl w:ilvl="2" w:tplc="0416001B" w:tentative="1">
+      <w:start w:val="1"/>
+      <w:numFmt w:val="lowerRoman"/>
+      <w:lvlText w:val="%3."/>
+      <w:lvlJc w:val="right"/>
+      <w:pPr>
+        <w:ind w:left="2160" w:hanging="180"/>
+      </w:pPr>
+    </w:lvl>
+    <w:lvl w:ilvl="3" w:tplc="0416000F" w:tentative="1">
+      <w:start w:val="1"/>
+      <w:numFmt w:val="decimal"/>
+      <w:lvlText w:val="%4."/>
+      <w:lvlJc w:val="left"/>
+      <w:pPr>
+        <w:ind w:left="2880" w:hanging="360"/>
+      </w:pPr>
+    </w:lvl>
+    <w:lvl w:ilvl="4" w:tplc="04160019" w:tentative="1">
+      <w:start w:val="1"/>
+      <w:numFmt w:val="lowerLetter"/>
+      <w:lvlText w:val="%5."/>
+      <w:lvlJc w:val="left"/>
+      <w:pPr>
+        <w:ind w:left="3600" w:hanging="360"/>
+      </w:pPr>
+    </w:lvl>
+    <w:lvl w:ilvl="5" w:tplc="0416001B" w:tentative="1">
+      <w:start w:val="1"/>
+      <w:numFmt w:val="lowerRoman"/>
+      <w:lvlText w:val="%6."/>
+      <w:lvlJc w:val="right"/>
+      <w:pPr>
+        <w:ind w:left="4320" w:hanging="180"/>
+      </w:pPr>
+    </w:lvl>
+    <w:lvl w:ilvl="6" w:tplc="0416000F" w:tentative="1">
+      <w:start w:val="1"/>
+      <w:numFmt w:val="decimal"/>
+      <w:lvlText w:val="%7."/>
+      <w:lvlJc w:val="left"/>
+      <w:pPr>
+        <w:ind w:left="5040" w:hanging="360"/>
+      </w:pPr>
+    </w:lvl>
+    <w:lvl w:ilvl="7" w:tplc="04160019" w:tentative="1">
+      <w:start w:val="1"/>
+      <w:numFmt w:val="lowerLetter"/>
+      <w:lvlText w:val="%8."/>
+      <w:lvlJc w:val="left"/>
+      <w:pPr>
+        <w:ind w:left="5760" w:hanging="360"/>
+      </w:pPr>
+    </w:lvl>
+    <w:lvl w:ilvl="8" w:tplc="0416001B" w:tentative="1">
+      <w:start w:val="1"/>
+      <w:numFmt w:val="lowerRoman"/>
+      <w:lvlText w:val="%9."/>
+      <w:lvlJc w:val="right"/>
+      <w:pPr>
+        <w:ind w:left="6480" w:hanging="180"/>
+      </w:pPr>
+    </w:lvl>
+  </w:abstractNum>
+  <w:abstractNum w:abstractNumId="21" w15:restartNumberingAfterBreak="0">
     <w:nsid w:val="67697429"/>
     <w:multiLevelType w:val="hybridMultilevel"/>
     <w:tmpl w:val="1988D83E"/>
@@ -3568,7 +3750,7 @@
       </w:rPr>
     </w:lvl>
   </w:abstractNum>
-  <w:abstractNum w:abstractNumId="21" w15:restartNumberingAfterBreak="0">
+  <w:abstractNum w:abstractNumId="22" w15:restartNumberingAfterBreak="0">
     <w:nsid w:val="6F8A55E5"/>
     <w:multiLevelType w:val="hybridMultilevel"/>
     <w:tmpl w:val="E9866AF4"/>
@@ -3654,7 +3836,7 @@
       </w:pPr>
     </w:lvl>
   </w:abstractNum>
-  <w:abstractNum w:abstractNumId="22" w15:restartNumberingAfterBreak="0">
+  <w:abstractNum w:abstractNumId="23" w15:restartNumberingAfterBreak="0">
     <w:nsid w:val="70A4130C"/>
     <w:multiLevelType w:val="hybridMultilevel"/>
     <w:tmpl w:val="E8DCFDE8"/>
@@ -3767,7 +3949,7 @@
       </w:rPr>
     </w:lvl>
   </w:abstractNum>
-  <w:abstractNum w:abstractNumId="23" w15:restartNumberingAfterBreak="0">
+  <w:abstractNum w:abstractNumId="24" w15:restartNumberingAfterBreak="0">
     <w:nsid w:val="779859C2"/>
     <w:multiLevelType w:val="hybridMultilevel"/>
     <w:tmpl w:val="86E0D7B6"/>
@@ -3880,7 +4062,7 @@
       </w:rPr>
     </w:lvl>
   </w:abstractNum>
-  <w:abstractNum w:abstractNumId="24" w15:restartNumberingAfterBreak="0">
+  <w:abstractNum w:abstractNumId="25" w15:restartNumberingAfterBreak="0">
     <w:nsid w:val="7A4C77C6"/>
     <w:multiLevelType w:val="multilevel"/>
     <w:tmpl w:val="38AC6FF4"/>
@@ -3998,19 +4180,19 @@
     </w:lvl>
   </w:abstractNum>
   <w:num w:numId="1" w16cid:durableId="539904365">
-    <w:abstractNumId w:val="24"/>
+    <w:abstractNumId w:val="25"/>
   </w:num>
   <w:num w:numId="2" w16cid:durableId="828406226">
-    <w:abstractNumId w:val="24"/>
+    <w:abstractNumId w:val="25"/>
     <w:lvlOverride w:ilvl="0">
       <w:startOverride w:val="1"/>
     </w:lvlOverride>
   </w:num>
   <w:num w:numId="3" w16cid:durableId="1074083366">
-    <w:abstractNumId w:val="24"/>
+    <w:abstractNumId w:val="25"/>
   </w:num>
   <w:num w:numId="4" w16cid:durableId="2050952914">
-    <w:abstractNumId w:val="24"/>
+    <w:abstractNumId w:val="25"/>
     <w:lvlOverride w:ilvl="0">
       <w:startOverride w:val="1"/>
     </w:lvlOverride>
@@ -4019,13 +4201,13 @@
     <w:abstractNumId w:val="9"/>
   </w:num>
   <w:num w:numId="6" w16cid:durableId="188030912">
-    <w:abstractNumId w:val="24"/>
+    <w:abstractNumId w:val="25"/>
     <w:lvlOverride w:ilvl="0">
       <w:startOverride w:val="1"/>
     </w:lvlOverride>
   </w:num>
   <w:num w:numId="7" w16cid:durableId="1453598053">
-    <w:abstractNumId w:val="24"/>
+    <w:abstractNumId w:val="25"/>
     <w:lvlOverride w:ilvl="0">
       <w:startOverride w:val="1"/>
     </w:lvlOverride>
@@ -4058,7 +4240,7 @@
     <w:abstractNumId w:val="11"/>
   </w:num>
   <w:num w:numId="9" w16cid:durableId="463699906">
-    <w:abstractNumId w:val="24"/>
+    <w:abstractNumId w:val="25"/>
     <w:lvlOverride w:ilvl="0">
       <w:startOverride w:val="1"/>
     </w:lvlOverride>
@@ -4088,7 +4270,7 @@
     </w:lvlOverride>
   </w:num>
   <w:num w:numId="10" w16cid:durableId="1531914650">
-    <w:abstractNumId w:val="24"/>
+    <w:abstractNumId w:val="25"/>
     <w:lvlOverride w:ilvl="0">
       <w:startOverride w:val="1"/>
     </w:lvlOverride>
@@ -4154,7 +4336,7 @@
     <w:abstractNumId w:val="18"/>
   </w:num>
   <w:num w:numId="22" w16cid:durableId="1051416802">
-    <w:abstractNumId w:val="24"/>
+    <w:abstractNumId w:val="25"/>
     <w:lvlOverride w:ilvl="0">
       <w:startOverride w:val="1"/>
     </w:lvlOverride>
@@ -4184,7 +4366,7 @@
     </w:lvlOverride>
   </w:num>
   <w:num w:numId="23" w16cid:durableId="1162964233">
-    <w:abstractNumId w:val="24"/>
+    <w:abstractNumId w:val="25"/>
     <w:lvlOverride w:ilvl="0">
       <w:startOverride w:val="1"/>
     </w:lvlOverride>
@@ -4214,19 +4396,19 @@
     </w:lvlOverride>
   </w:num>
   <w:num w:numId="24" w16cid:durableId="982348914">
-    <w:abstractNumId w:val="20"/>
+    <w:abstractNumId w:val="21"/>
   </w:num>
   <w:num w:numId="25" w16cid:durableId="1579746907">
     <w:abstractNumId w:val="19"/>
   </w:num>
   <w:num w:numId="26" w16cid:durableId="2090541950">
-    <w:abstractNumId w:val="22"/>
+    <w:abstractNumId w:val="23"/>
   </w:num>
   <w:num w:numId="27" w16cid:durableId="1845895495">
-    <w:abstractNumId w:val="23"/>
+    <w:abstractNumId w:val="24"/>
   </w:num>
   <w:num w:numId="28" w16cid:durableId="1714378363">
-    <w:abstractNumId w:val="21"/>
+    <w:abstractNumId w:val="22"/>
   </w:num>
   <w:num w:numId="29" w16cid:durableId="1851525853">
     <w:abstractNumId w:val="17"/>
@@ -4278,6 +4460,9 @@
     <w:lvlOverride w:ilvl="0">
       <w:startOverride w:val="1"/>
     </w:lvlOverride>
+  </w:num>
+  <w:num w:numId="41" w16cid:durableId="215550868">
+    <w:abstractNumId w:val="20"/>
   </w:num>
 </w:numbering>
 </file>
@@ -29866,15 +30051,6 @@
 </file>
 
 <file path=customXml/item1.xml><?xml version="1.0" encoding="utf-8"?>
-<p:properties xmlns:p="http://schemas.microsoft.com/office/2006/metadata/properties" xmlns:xsi="http://www.w3.org/2001/XMLSchema-instance" xmlns:pc="http://schemas.microsoft.com/office/infopath/2007/PartnerControls">
-  <documentManagement>
-    <Status xmlns="71af3243-3dd4-4a8d-8c0d-dd76da1f02a5">Not started</Status>
-    <MediaServiceKeyPoints xmlns="71af3243-3dd4-4a8d-8c0d-dd76da1f02a5" xsi:nil="true"/>
-  </documentManagement>
-</p:properties>
-</file>
-
-<file path=customXml/item2.xml><?xml version="1.0" encoding="utf-8"?>
 <ct:contentTypeSchema xmlns:ct="http://schemas.microsoft.com/office/2006/metadata/contentType" xmlns:ma="http://schemas.microsoft.com/office/2006/metadata/properties/metaAttributes" ct:_="" ma:_="" ma:contentTypeName="Document" ma:contentTypeID="0x01010079F111ED35F8CC479449609E8A0923A6" ma:contentTypeVersion="12" ma:contentTypeDescription="Create a new document." ma:contentTypeScope="" ma:versionID="426e97fa315356fffbdcd9876fe988c2">
   <xsd:schema xmlns:xsd="http://www.w3.org/2001/XMLSchema" xmlns:xs="http://www.w3.org/2001/XMLSchema" xmlns:p="http://schemas.microsoft.com/office/2006/metadata/properties" xmlns:ns2="71af3243-3dd4-4a8d-8c0d-dd76da1f02a5" xmlns:ns3="16c05727-aa75-4e4a-9b5f-8a80a1165891" targetNamespace="http://schemas.microsoft.com/office/2006/metadata/properties" ma:root="true" ma:fieldsID="14b8f0def80e6d70ce3def20c90759ae" ns2:_="" ns3:_="">
     <xsd:import namespace="71af3243-3dd4-4a8d-8c0d-dd76da1f02a5"/>
@@ -30095,11 +30271,16 @@
 </ct:contentTypeSchema>
 </file>
 
-<file path=customXml/item3.xml><?xml version="1.0" encoding="utf-8"?>
-<b:Sources xmlns:b="http://schemas.openxmlformats.org/officeDocument/2006/bibliography" xmlns="http://schemas.openxmlformats.org/officeDocument/2006/bibliography" SelectedStyle="\APASixthEditionOfficeOnline.xsl" StyleName="APA" Version="6"/>
+<file path=customXml/item2.xml><?xml version="1.0" encoding="utf-8"?>
+<p:properties xmlns:p="http://schemas.microsoft.com/office/2006/metadata/properties" xmlns:xsi="http://www.w3.org/2001/XMLSchema-instance" xmlns:pc="http://schemas.microsoft.com/office/infopath/2007/PartnerControls">
+  <documentManagement>
+    <Status xmlns="71af3243-3dd4-4a8d-8c0d-dd76da1f02a5">Not started</Status>
+    <MediaServiceKeyPoints xmlns="71af3243-3dd4-4a8d-8c0d-dd76da1f02a5" xsi:nil="true"/>
+  </documentManagement>
+</p:properties>
 </file>
 
-<file path=customXml/item4.xml><?xml version="1.0" encoding="utf-8"?>
+<file path=customXml/item3.xml><?xml version="1.0" encoding="utf-8"?>
 <?mso-contentType ?>
 <FormTemplates xmlns="http://schemas.microsoft.com/sharepoint/v3/contenttype/forms">
   <Display>DocumentLibraryForm</Display>
@@ -30108,17 +30289,11 @@
 </FormTemplates>
 </file>
 
-<file path=customXml/itemProps1.xml><?xml version="1.0" encoding="utf-8"?>
-<ds:datastoreItem xmlns:ds="http://schemas.openxmlformats.org/officeDocument/2006/customXml" ds:itemID="{59B4A502-49A0-44A8-A990-EBD5B9E08819}">
-  <ds:schemaRefs>
-    <ds:schemaRef ds:uri="http://schemas.microsoft.com/office/2006/metadata/properties"/>
-    <ds:schemaRef ds:uri="http://schemas.microsoft.com/office/infopath/2007/PartnerControls"/>
-    <ds:schemaRef ds:uri="71af3243-3dd4-4a8d-8c0d-dd76da1f02a5"/>
-  </ds:schemaRefs>
-</ds:datastoreItem>
+<file path=customXml/item4.xml><?xml version="1.0" encoding="utf-8"?>
+<b:Sources xmlns:b="http://schemas.openxmlformats.org/officeDocument/2006/bibliography" xmlns="http://schemas.openxmlformats.org/officeDocument/2006/bibliography" SelectedStyle="\APASixthEditionOfficeOnline.xsl" StyleName="APA" Version="6"/>
 </file>
 
-<file path=customXml/itemProps2.xml><?xml version="1.0" encoding="utf-8"?>
+<file path=customXml/itemProps1.xml><?xml version="1.0" encoding="utf-8"?>
 <ds:datastoreItem xmlns:ds="http://schemas.openxmlformats.org/officeDocument/2006/customXml" ds:itemID="{4EBB4D92-9FAC-4A87-98A6-C047D206C86C}">
   <ds:schemaRefs>
     <ds:schemaRef ds:uri="http://schemas.microsoft.com/office/2006/metadata/contentType"/>
@@ -30137,18 +30312,28 @@
 </ds:datastoreItem>
 </file>
 
+<file path=customXml/itemProps2.xml><?xml version="1.0" encoding="utf-8"?>
+<ds:datastoreItem xmlns:ds="http://schemas.openxmlformats.org/officeDocument/2006/customXml" ds:itemID="{59B4A502-49A0-44A8-A990-EBD5B9E08819}">
+  <ds:schemaRefs>
+    <ds:schemaRef ds:uri="http://schemas.microsoft.com/office/2006/metadata/properties"/>
+    <ds:schemaRef ds:uri="http://schemas.microsoft.com/office/infopath/2007/PartnerControls"/>
+    <ds:schemaRef ds:uri="71af3243-3dd4-4a8d-8c0d-dd76da1f02a5"/>
+  </ds:schemaRefs>
+</ds:datastoreItem>
+</file>
+
 <file path=customXml/itemProps3.xml><?xml version="1.0" encoding="utf-8"?>
+<ds:datastoreItem xmlns:ds="http://schemas.openxmlformats.org/officeDocument/2006/customXml" ds:itemID="{1DC1AFCD-CB23-4E15-94AF-C224F69BEB1C}">
+  <ds:schemaRefs>
+    <ds:schemaRef ds:uri="http://schemas.microsoft.com/sharepoint/v3/contenttype/forms"/>
+  </ds:schemaRefs>
+</ds:datastoreItem>
+</file>
+
+<file path=customXml/itemProps4.xml><?xml version="1.0" encoding="utf-8"?>
 <ds:datastoreItem xmlns:ds="http://schemas.openxmlformats.org/officeDocument/2006/customXml" ds:itemID="{9758C312-5B32-445C-B857-6FF09084EC40}">
   <ds:schemaRefs>
     <ds:schemaRef ds:uri="http://schemas.openxmlformats.org/officeDocument/2006/bibliography"/>
   </ds:schemaRefs>
 </ds:datastoreItem>
-</file>
-
-<file path=customXml/itemProps4.xml><?xml version="1.0" encoding="utf-8"?>
-<ds:datastoreItem xmlns:ds="http://schemas.openxmlformats.org/officeDocument/2006/customXml" ds:itemID="{1DC1AFCD-CB23-4E15-94AF-C224F69BEB1C}">
-  <ds:schemaRefs>
-    <ds:schemaRef ds:uri="http://schemas.microsoft.com/sharepoint/v3/contenttype/forms"/>
-  </ds:schemaRefs>
-</ds:datastoreItem>
 </file>
</xml_diff>